<commit_message>
new branch with new version of programm
</commit_message>
<xml_diff>
--- a/Недостатки/Недостатки.docx
+++ b/Недостатки/Недостатки.docx
@@ -1,6 +1,6 @@
 
 <file path=word/document.xml><?xml version="1.0" encoding="utf-8"?>
-<w:document xmlns:wpc="http://schemas.microsoft.com/office/word/2010/wordprocessingCanvas" xmlns:mc="http://schemas.openxmlformats.org/markup-compatibility/2006" xmlns:o="urn:schemas-microsoft-com:office:office" xmlns:r="http://schemas.openxmlformats.org/officeDocument/2006/relationships" xmlns:m="http://schemas.openxmlformats.org/officeDocument/2006/math" xmlns:v="urn:schemas-microsoft-com:vml" xmlns:wp14="http://schemas.microsoft.com/office/word/2010/wordprocessingDrawing" xmlns:wp="http://schemas.openxmlformats.org/drawingml/2006/wordprocessingDrawing" xmlns:w10="urn:schemas-microsoft-com:office:word" xmlns:w="http://schemas.openxmlformats.org/wordprocessingml/2006/main" xmlns:w14="http://schemas.microsoft.com/office/word/2010/wordml" xmlns:w15="http://schemas.microsoft.com/office/word/2012/wordml" xmlns:wpg="http://schemas.microsoft.com/office/word/2010/wordprocessingGroup" xmlns:wpi="http://schemas.microsoft.com/office/word/2010/wordprocessingInk" xmlns:wne="http://schemas.microsoft.com/office/word/2006/wordml" xmlns:wps="http://schemas.microsoft.com/office/word/2010/wordprocessingShape" mc:Ignorable="w14 w15 wp14">
+<w:document xmlns:wpc="http://schemas.microsoft.com/office/word/2010/wordprocessingCanvas" xmlns:cx="http://schemas.microsoft.com/office/drawing/2014/chartex" xmlns:cx1="http://schemas.microsoft.com/office/drawing/2015/9/8/chartex" xmlns:cx2="http://schemas.microsoft.com/office/drawing/2015/10/21/chartex" xmlns:cx3="http://schemas.microsoft.com/office/drawing/2016/5/9/chartex" xmlns:cx4="http://schemas.microsoft.com/office/drawing/2016/5/10/chartex" xmlns:cx5="http://schemas.microsoft.com/office/drawing/2016/5/11/chartex" xmlns:cx6="http://schemas.microsoft.com/office/drawing/2016/5/12/chartex" xmlns:cx7="http://schemas.microsoft.com/office/drawing/2016/5/13/chartex" xmlns:cx8="http://schemas.microsoft.com/office/drawing/2016/5/14/chartex" xmlns:mc="http://schemas.openxmlformats.org/markup-compatibility/2006" xmlns:aink="http://schemas.microsoft.com/office/drawing/2016/ink" xmlns:am3d="http://schemas.microsoft.com/office/drawing/2017/model3d" xmlns:o="urn:schemas-microsoft-com:office:office" xmlns:r="http://schemas.openxmlformats.org/officeDocument/2006/relationships" xmlns:m="http://schemas.openxmlformats.org/officeDocument/2006/math" xmlns:v="urn:schemas-microsoft-com:vml" xmlns:wp14="http://schemas.microsoft.com/office/word/2010/wordprocessingDrawing" xmlns:wp="http://schemas.openxmlformats.org/drawingml/2006/wordprocessingDrawing" xmlns:w10="urn:schemas-microsoft-com:office:word" xmlns:w="http://schemas.openxmlformats.org/wordprocessingml/2006/main" xmlns:w14="http://schemas.microsoft.com/office/word/2010/wordml" xmlns:w15="http://schemas.microsoft.com/office/word/2012/wordml" xmlns:w16cid="http://schemas.microsoft.com/office/word/2016/wordml/cid" xmlns:w16se="http://schemas.microsoft.com/office/word/2015/wordml/symex" xmlns:wpg="http://schemas.microsoft.com/office/word/2010/wordprocessingGroup" xmlns:wpi="http://schemas.microsoft.com/office/word/2010/wordprocessingInk" xmlns:wne="http://schemas.microsoft.com/office/word/2006/wordml" xmlns:wps="http://schemas.microsoft.com/office/word/2010/wordprocessingShape" mc:Ignorable="w14 w15 w16se w16cid wp14">
   <w:body>
     <w:tbl>
       <w:tblPr>
@@ -1002,8 +1002,6 @@
             <w:r>
               <w:t>1</w:t>
             </w:r>
-            <w:bookmarkStart w:id="0" w:name="_GoBack"/>
-            <w:bookmarkEnd w:id="0"/>
             <w:r>
               <w:t xml:space="preserve"> </w:t>
             </w:r>
@@ -1074,6 +1072,293 @@
               <w:t>.</w:t>
             </w:r>
           </w:p>
+        </w:tc>
+      </w:tr>
+      <w:tr>
+        <w:trPr>
+          <w:trHeight w:val="380"/>
+        </w:trPr>
+        <w:tc>
+          <w:tcPr>
+            <w:tcW w:w="15740" w:type="dxa"/>
+            <w:gridSpan w:val="2"/>
+            <w:shd w:val="clear" w:color="auto" w:fill="000000" w:themeFill="text1"/>
+            <w:vAlign w:val="center"/>
+          </w:tcPr>
+          <w:p>
+            <w:pPr>
+              <w:jc w:val="center"/>
+            </w:pPr>
+            <w:r>
+              <w:t>Версия 1</w:t>
+            </w:r>
+            <w:r>
+              <w:rPr>
+                <w:lang w:val="en-US"/>
+              </w:rPr>
+              <w:t>.</w:t>
+            </w:r>
+            <w:r>
+              <w:rPr>
+                <w:lang w:val="en-US"/>
+              </w:rPr>
+              <w:t>5</w:t>
+            </w:r>
+          </w:p>
+        </w:tc>
+      </w:tr>
+      <w:tr>
+        <w:trPr>
+          <w:trHeight w:val="1001"/>
+        </w:trPr>
+        <w:tc>
+          <w:tcPr>
+            <w:tcW w:w="5387" w:type="dxa"/>
+            <w:shd w:val="clear" w:color="auto" w:fill="F7CAAC"/>
+          </w:tcPr>
+          <w:p>
+            <w:pPr>
+              <w:pStyle w:val="a5"/>
+              <w:numPr>
+                <w:ilvl w:val="0"/>
+                <w:numId w:val="1"/>
+              </w:numPr>
+            </w:pPr>
+            <w:r>
+              <w:t>Запоминать номер колонки с которой была построена кривая</w:t>
+            </w:r>
+          </w:p>
+        </w:tc>
+        <w:tc>
+          <w:tcPr>
+            <w:tcW w:w="10353" w:type="dxa"/>
+            <w:shd w:val="clear" w:color="auto" w:fill="F7CAAC"/>
+          </w:tcPr>
+          <w:p/>
+        </w:tc>
+      </w:tr>
+      <w:tr>
+        <w:trPr>
+          <w:trHeight w:val="1001"/>
+        </w:trPr>
+        <w:tc>
+          <w:tcPr>
+            <w:tcW w:w="5387" w:type="dxa"/>
+            <w:shd w:val="clear" w:color="auto" w:fill="F7CAAC"/>
+          </w:tcPr>
+          <w:p>
+            <w:pPr>
+              <w:pStyle w:val="a5"/>
+              <w:numPr>
+                <w:ilvl w:val="0"/>
+                <w:numId w:val="1"/>
+              </w:numPr>
+            </w:pPr>
+            <w:r>
+              <w:t>Изменить «Открыть/добавить» на «Добавить график»</w:t>
+            </w:r>
+          </w:p>
+        </w:tc>
+        <w:tc>
+          <w:tcPr>
+            <w:tcW w:w="10353" w:type="dxa"/>
+            <w:shd w:val="clear" w:color="auto" w:fill="F7CAAC"/>
+          </w:tcPr>
+          <w:p/>
+        </w:tc>
+      </w:tr>
+      <w:tr>
+        <w:trPr>
+          <w:trHeight w:val="1001"/>
+        </w:trPr>
+        <w:tc>
+          <w:tcPr>
+            <w:tcW w:w="5387" w:type="dxa"/>
+            <w:shd w:val="clear" w:color="auto" w:fill="F7CAAC"/>
+          </w:tcPr>
+          <w:p>
+            <w:pPr>
+              <w:pStyle w:val="a5"/>
+              <w:numPr>
+                <w:ilvl w:val="0"/>
+                <w:numId w:val="1"/>
+              </w:numPr>
+            </w:pPr>
+            <w:r>
+              <w:t>В меню Выбрать изменить</w:t>
+            </w:r>
+            <w:r>
+              <w:t xml:space="preserve"> 2 </w:t>
+            </w:r>
+            <w:r>
+              <w:t xml:space="preserve">поля «выделить-снять» на один </w:t>
+            </w:r>
+            <w:proofErr w:type="spellStart"/>
+            <w:r>
+              <w:rPr>
+                <w:lang w:val="en-US"/>
+              </w:rPr>
+              <w:t>checkBox</w:t>
+            </w:r>
+            <w:proofErr w:type="spellEnd"/>
+          </w:p>
+        </w:tc>
+        <w:tc>
+          <w:tcPr>
+            <w:tcW w:w="10353" w:type="dxa"/>
+            <w:shd w:val="clear" w:color="auto" w:fill="F7CAAC"/>
+          </w:tcPr>
+          <w:p/>
+        </w:tc>
+      </w:tr>
+      <w:tr>
+        <w:trPr>
+          <w:trHeight w:val="1001"/>
+        </w:trPr>
+        <w:tc>
+          <w:tcPr>
+            <w:tcW w:w="5387" w:type="dxa"/>
+            <w:shd w:val="clear" w:color="auto" w:fill="F7CAAC"/>
+          </w:tcPr>
+          <w:p>
+            <w:pPr>
+              <w:pStyle w:val="a5"/>
+              <w:numPr>
+                <w:ilvl w:val="0"/>
+                <w:numId w:val="1"/>
+              </w:numPr>
+            </w:pPr>
+            <w:r>
+              <w:t>Добавить меню файл кнопку «Очистить список», добавить разграничения в виде горизонтальных полосок</w:t>
+            </w:r>
+          </w:p>
+        </w:tc>
+        <w:tc>
+          <w:tcPr>
+            <w:tcW w:w="10353" w:type="dxa"/>
+            <w:shd w:val="clear" w:color="auto" w:fill="F7CAAC"/>
+          </w:tcPr>
+          <w:p/>
+        </w:tc>
+      </w:tr>
+      <w:tr>
+        <w:trPr>
+          <w:trHeight w:val="1001"/>
+        </w:trPr>
+        <w:tc>
+          <w:tcPr>
+            <w:tcW w:w="5387" w:type="dxa"/>
+            <w:shd w:val="clear" w:color="auto" w:fill="F7CAAC"/>
+          </w:tcPr>
+          <w:p>
+            <w:pPr>
+              <w:pStyle w:val="a5"/>
+              <w:numPr>
+                <w:ilvl w:val="0"/>
+                <w:numId w:val="1"/>
+              </w:numPr>
+            </w:pPr>
+            <w:r>
+              <w:t>Добавить в меню выбор «свернуть-развернуть»</w:t>
+            </w:r>
+          </w:p>
+        </w:tc>
+        <w:tc>
+          <w:tcPr>
+            <w:tcW w:w="10353" w:type="dxa"/>
+            <w:shd w:val="clear" w:color="auto" w:fill="F7CAAC"/>
+          </w:tcPr>
+          <w:p/>
+        </w:tc>
+      </w:tr>
+      <w:tr>
+        <w:trPr>
+          <w:trHeight w:val="1001"/>
+        </w:trPr>
+        <w:tc>
+          <w:tcPr>
+            <w:tcW w:w="5387" w:type="dxa"/>
+            <w:shd w:val="clear" w:color="auto" w:fill="680000"/>
+          </w:tcPr>
+          <w:p>
+            <w:pPr>
+              <w:pStyle w:val="a5"/>
+              <w:numPr>
+                <w:ilvl w:val="0"/>
+                <w:numId w:val="1"/>
+              </w:numPr>
+            </w:pPr>
+            <w:r>
+              <w:t xml:space="preserve">Невозможно построить таблицу </w:t>
+            </w:r>
+            <w:bookmarkStart w:id="0" w:name="OLE_LINK1"/>
+            <w:r>
+              <w:t xml:space="preserve">контрольных значений в </w:t>
+            </w:r>
+            <w:bookmarkEnd w:id="0"/>
+            <w:r>
+              <w:rPr>
+                <w:lang w:val="en-US"/>
+              </w:rPr>
+              <w:t>Word</w:t>
+            </w:r>
+            <w:r>
+              <w:t>, если файл имеет заголовок или нечитаемые несколько строк</w:t>
+            </w:r>
+          </w:p>
+        </w:tc>
+        <w:tc>
+          <w:tcPr>
+            <w:tcW w:w="10353" w:type="dxa"/>
+            <w:shd w:val="clear" w:color="auto" w:fill="680000"/>
+          </w:tcPr>
+          <w:p/>
+        </w:tc>
+      </w:tr>
+      <w:tr>
+        <w:trPr>
+          <w:trHeight w:val="1001"/>
+        </w:trPr>
+        <w:tc>
+          <w:tcPr>
+            <w:tcW w:w="5387" w:type="dxa"/>
+            <w:shd w:val="clear" w:color="auto" w:fill="F7CAAC"/>
+          </w:tcPr>
+          <w:p>
+            <w:pPr>
+              <w:pStyle w:val="a5"/>
+              <w:numPr>
+                <w:ilvl w:val="0"/>
+                <w:numId w:val="1"/>
+              </w:numPr>
+            </w:pPr>
+            <w:r>
+              <w:t xml:space="preserve">В списке файлов для построения таблиц </w:t>
+            </w:r>
+            <w:r>
+              <w:t xml:space="preserve">контрольных значений в </w:t>
+            </w:r>
+            <w:proofErr w:type="spellStart"/>
+            <w:r>
+              <w:t>ворде</w:t>
+            </w:r>
+            <w:proofErr w:type="spellEnd"/>
+            <w:r>
+              <w:t xml:space="preserve"> появляется </w:t>
+            </w:r>
+            <w:r>
+              <w:t>ошибка</w:t>
+            </w:r>
+            <w:bookmarkStart w:id="1" w:name="_GoBack"/>
+            <w:bookmarkEnd w:id="1"/>
+          </w:p>
+        </w:tc>
+        <w:tc>
+          <w:tcPr>
+            <w:tcW w:w="10353" w:type="dxa"/>
+            <w:shd w:val="clear" w:color="auto" w:fill="F7CAAC"/>
+          </w:tcPr>
+          <w:p/>
         </w:tc>
       </w:tr>
     </w:tbl>
@@ -1089,7 +1374,7 @@
 </file>
 
 <file path=word/numbering.xml><?xml version="1.0" encoding="utf-8"?>
-<w:numbering xmlns:wpc="http://schemas.microsoft.com/office/word/2010/wordprocessingCanvas" xmlns:mc="http://schemas.openxmlformats.org/markup-compatibility/2006" xmlns:o="urn:schemas-microsoft-com:office:office" xmlns:r="http://schemas.openxmlformats.org/officeDocument/2006/relationships" xmlns:m="http://schemas.openxmlformats.org/officeDocument/2006/math" xmlns:v="urn:schemas-microsoft-com:vml" xmlns:wp14="http://schemas.microsoft.com/office/word/2010/wordprocessingDrawing" xmlns:wp="http://schemas.openxmlformats.org/drawingml/2006/wordprocessingDrawing" xmlns:w10="urn:schemas-microsoft-com:office:word" xmlns:w="http://schemas.openxmlformats.org/wordprocessingml/2006/main" xmlns:w14="http://schemas.microsoft.com/office/word/2010/wordml" xmlns:w15="http://schemas.microsoft.com/office/word/2012/wordml" xmlns:wpg="http://schemas.microsoft.com/office/word/2010/wordprocessingGroup" xmlns:wpi="http://schemas.microsoft.com/office/word/2010/wordprocessingInk" xmlns:wne="http://schemas.microsoft.com/office/word/2006/wordml" xmlns:wps="http://schemas.microsoft.com/office/word/2010/wordprocessingShape" mc:Ignorable="w14 w15 wp14">
+<w:numbering xmlns:wpc="http://schemas.microsoft.com/office/word/2010/wordprocessingCanvas" xmlns:cx="http://schemas.microsoft.com/office/drawing/2014/chartex" xmlns:cx1="http://schemas.microsoft.com/office/drawing/2015/9/8/chartex" xmlns:cx2="http://schemas.microsoft.com/office/drawing/2015/10/21/chartex" xmlns:cx3="http://schemas.microsoft.com/office/drawing/2016/5/9/chartex" xmlns:cx4="http://schemas.microsoft.com/office/drawing/2016/5/10/chartex" xmlns:cx5="http://schemas.microsoft.com/office/drawing/2016/5/11/chartex" xmlns:cx6="http://schemas.microsoft.com/office/drawing/2016/5/12/chartex" xmlns:cx7="http://schemas.microsoft.com/office/drawing/2016/5/13/chartex" xmlns:cx8="http://schemas.microsoft.com/office/drawing/2016/5/14/chartex" xmlns:mc="http://schemas.openxmlformats.org/markup-compatibility/2006" xmlns:aink="http://schemas.microsoft.com/office/drawing/2016/ink" xmlns:am3d="http://schemas.microsoft.com/office/drawing/2017/model3d" xmlns:o="urn:schemas-microsoft-com:office:office" xmlns:r="http://schemas.openxmlformats.org/officeDocument/2006/relationships" xmlns:m="http://schemas.openxmlformats.org/officeDocument/2006/math" xmlns:v="urn:schemas-microsoft-com:vml" xmlns:wp14="http://schemas.microsoft.com/office/word/2010/wordprocessingDrawing" xmlns:wp="http://schemas.openxmlformats.org/drawingml/2006/wordprocessingDrawing" xmlns:w10="urn:schemas-microsoft-com:office:word" xmlns:w="http://schemas.openxmlformats.org/wordprocessingml/2006/main" xmlns:w14="http://schemas.microsoft.com/office/word/2010/wordml" xmlns:w15="http://schemas.microsoft.com/office/word/2012/wordml" xmlns:w16cid="http://schemas.microsoft.com/office/word/2016/wordml/cid" xmlns:w16se="http://schemas.microsoft.com/office/word/2015/wordml/symex" xmlns:wpg="http://schemas.microsoft.com/office/word/2010/wordprocessingGroup" xmlns:wpi="http://schemas.microsoft.com/office/word/2010/wordprocessingInk" xmlns:wne="http://schemas.microsoft.com/office/word/2006/wordml" xmlns:wps="http://schemas.microsoft.com/office/word/2010/wordprocessingShape" mc:Ignorable="w14 w15 w16se w16cid wp14">
   <w:abstractNum w:abstractNumId="0" w15:restartNumberingAfterBreak="0">
     <w:nsid w:val="1A3F0A5B"/>
     <w:multiLevelType w:val="hybridMultilevel"/>
@@ -1187,7 +1472,7 @@
 </file>
 
 <file path=word/styles.xml><?xml version="1.0" encoding="utf-8"?>
-<w:styles xmlns:mc="http://schemas.openxmlformats.org/markup-compatibility/2006" xmlns:r="http://schemas.openxmlformats.org/officeDocument/2006/relationships" xmlns:w="http://schemas.openxmlformats.org/wordprocessingml/2006/main" xmlns:w14="http://schemas.microsoft.com/office/word/2010/wordml" xmlns:w15="http://schemas.microsoft.com/office/word/2012/wordml" mc:Ignorable="w14 w15">
+<w:styles xmlns:mc="http://schemas.openxmlformats.org/markup-compatibility/2006" xmlns:r="http://schemas.openxmlformats.org/officeDocument/2006/relationships" xmlns:w="http://schemas.openxmlformats.org/wordprocessingml/2006/main" xmlns:w14="http://schemas.microsoft.com/office/word/2010/wordml" xmlns:w15="http://schemas.microsoft.com/office/word/2012/wordml" xmlns:w16cid="http://schemas.microsoft.com/office/word/2016/wordml/cid" xmlns:w16se="http://schemas.microsoft.com/office/word/2015/wordml/symex" mc:Ignorable="w14 w15 w16se w16cid">
   <w:docDefaults>
     <w:rPrDefault>
       <w:rPr>
@@ -1203,7 +1488,7 @@
       </w:pPr>
     </w:pPrDefault>
   </w:docDefaults>
-  <w:latentStyles w:defLockedState="0" w:defUIPriority="99" w:defSemiHidden="0" w:defUnhideWhenUsed="0" w:defQFormat="0" w:count="371">
+  <w:latentStyles w:defLockedState="0" w:defUIPriority="99" w:defSemiHidden="0" w:defUnhideWhenUsed="0" w:defQFormat="0" w:count="375">
     <w:lsdException w:name="Normal" w:uiPriority="0" w:qFormat="1"/>
     <w:lsdException w:name="heading 1" w:uiPriority="9" w:qFormat="1"/>
     <w:lsdException w:name="heading 2" w:semiHidden="1" w:uiPriority="9" w:unhideWhenUsed="1" w:qFormat="1"/>
@@ -1575,6 +1860,10 @@
     <w:lsdException w:name="List Table 5 Dark Accent 6" w:uiPriority="50"/>
     <w:lsdException w:name="List Table 6 Colorful Accent 6" w:uiPriority="51"/>
     <w:lsdException w:name="List Table 7 Colorful Accent 6" w:uiPriority="52"/>
+    <w:lsdException w:name="Mention" w:semiHidden="1" w:unhideWhenUsed="1"/>
+    <w:lsdException w:name="Smart Hyperlink" w:semiHidden="1" w:unhideWhenUsed="1"/>
+    <w:lsdException w:name="Hashtag" w:semiHidden="1" w:unhideWhenUsed="1"/>
+    <w:lsdException w:name="Unresolved Mention" w:semiHidden="1" w:unhideWhenUsed="1"/>
   </w:latentStyles>
   <w:style w:type="paragraph" w:default="1" w:styleId="a">
     <w:name w:val="Normal"/>
@@ -1583,6 +1872,7 @@
   <w:style w:type="character" w:default="1" w:styleId="a0">
     <w:name w:val="Default Paragraph Font"/>
     <w:uiPriority w:val="1"/>
+    <w:semiHidden/>
     <w:unhideWhenUsed/>
   </w:style>
   <w:style w:type="table" w:default="1" w:styleId="a1">
@@ -2174,7 +2464,7 @@
 </file>
 
 <file path=customXml/itemProps1.xml><?xml version="1.0" encoding="utf-8"?>
-<ds:datastoreItem xmlns:ds="http://schemas.openxmlformats.org/officeDocument/2006/customXml" ds:itemID="{44BAF268-771E-4DAC-8241-A7170EAD167D}">
+<ds:datastoreItem xmlns:ds="http://schemas.openxmlformats.org/officeDocument/2006/customXml" ds:itemID="{3728F491-98DE-4874-8052-3C413BF25DCA}">
   <ds:schemaRefs>
     <ds:schemaRef ds:uri="http://schemas.openxmlformats.org/officeDocument/2006/bibliography"/>
   </ds:schemaRefs>

</xml_diff>